<commit_message>
Update SOOP-CPR views and related Word doco
</commit_message>
<xml_diff>
--- a/SOOP_ReportTemplates_v2.0.docx
+++ b/SOOP_ReportTemplates_v2.0.docx
@@ -2525,22 +2525,45 @@
         <w:t>Continuous Plankton Recorder (AUS – Australia, SO – Southern Ocean)</w:t>
       </w:r>
       <w:r>
-        <w:t xml:space="preserve"> sub-facility (</w:t>
-      </w:r>
-      <w:hyperlink r:id="rId11" w:history="1">
+        <w:t xml:space="preserve"> sub-facility</w:t>
+      </w:r>
+      <w:ins w:id="23" w:author="Xavier Hoenner" w:date="2014-05-05T14:52:00Z">
+        <w:r>
+          <w:t>.</w:t>
+        </w:r>
+      </w:ins>
+      <w:del w:id="24" w:author="Xavier Hoenner" w:date="2014-05-05T14:52:00Z">
+        <w:r>
+          <w:delText xml:space="preserve"> (</w:delText>
+        </w:r>
+        <w:r>
+          <w:fldChar w:fldCharType="begin"/>
+        </w:r>
+        <w:r>
+          <w:delInstrText xml:space="preserve"> HYPERLINK "http://imos.org.au/australiancontinuousplanktonr.html" </w:delInstrText>
+        </w:r>
+        <w:r>
+          <w:fldChar w:fldCharType="separate"/>
+        </w:r>
         <w:r>
           <w:rPr>
             <w:rStyle w:val="Hyperlink"/>
           </w:rPr>
-          <w:t>http://imos.org.au/australiancontinuousplanktonr.html</w:t>
+          <w:delText>http://imos.org.au/australiancontinuousplanktonr.html</w:delText>
         </w:r>
-      </w:hyperlink>
-      <w:r>
-        <w:t>)</w:t>
-      </w:r>
-      <w:r>
-        <w:t>.</w:t>
-      </w:r>
+        <w:r>
+          <w:rPr>
+            <w:rStyle w:val="Hyperlink"/>
+          </w:rPr>
+          <w:fldChar w:fldCharType="end"/>
+        </w:r>
+        <w:r>
+          <w:delText>)</w:delText>
+        </w:r>
+        <w:r>
+          <w:delText>.</w:delText>
+        </w:r>
+      </w:del>
       <w:r>
         <w:br/>
       </w:r>
@@ -2559,7 +2582,7 @@
       <w:r>
         <w:t xml:space="preserve"> sub-facility (</w:t>
       </w:r>
-      <w:hyperlink r:id="rId12" w:history="1">
+      <w:hyperlink r:id="rId11" w:history="1">
         <w:r>
           <w:rPr>
             <w:rStyle w:val="Hyperlink"/>
@@ -2612,7 +2635,7 @@
       <w:r>
         <w:t xml:space="preserve"> sub-facility (</w:t>
       </w:r>
-      <w:hyperlink r:id="rId13" w:history="1">
+      <w:hyperlink r:id="rId12" w:history="1">
         <w:r>
           <w:rPr>
             <w:rStyle w:val="Hyperlink"/>
@@ -2644,7 +2667,7 @@
       <w:r>
         <w:t xml:space="preserve"> sub-facility (</w:t>
       </w:r>
-      <w:hyperlink r:id="rId14" w:history="1">
+      <w:hyperlink r:id="rId13" w:history="1">
         <w:r>
           <w:rPr>
             <w:rStyle w:val="Hyperlink"/>
@@ -2676,7 +2699,7 @@
       <w:r>
         <w:t xml:space="preserve"> sub-facility (</w:t>
       </w:r>
-      <w:hyperlink r:id="rId15" w:history="1">
+      <w:hyperlink r:id="rId14" w:history="1">
         <w:r>
           <w:rPr>
             <w:rStyle w:val="Hyperlink"/>
@@ -3335,6 +3358,18 @@
     </w:tbl>
     <w:p>
       <w:pPr>
+        <w:rPr>
+          <w:ins w:id="25" w:author="Xavier Hoenner" w:date="2014-05-05T14:52:00Z"/>
+        </w:rPr>
+        <w:pPrChange w:id="26" w:author="Xavier Hoenner" w:date="2014-05-05T14:52:00Z">
+          <w:pPr>
+            <w:pStyle w:val="Heading2"/>
+          </w:pPr>
+        </w:pPrChange>
+      </w:pPr>
+    </w:p>
+    <w:p>
+      <w:pPr>
         <w:pStyle w:val="Heading2"/>
       </w:pPr>
       <w:r>
@@ -3502,7 +3537,7 @@
                 <w:szCs w:val="24"/>
               </w:rPr>
             </w:pPr>
-            <w:del w:id="23" w:author="Xavier Hoenner" w:date="2014-05-01T12:48:00Z">
+            <w:del w:id="27" w:author="Xavier Hoenner" w:date="2014-05-01T12:48:00Z">
               <w:r>
                 <w:rPr>
                   <w:szCs w:val="24"/>
@@ -3511,7 +3546,7 @@
               </w:r>
             </w:del>
             <w:proofErr w:type="gramStart"/>
-            <w:ins w:id="24" w:author="Xavier Hoenner" w:date="2014-05-01T12:48:00Z">
+            <w:ins w:id="28" w:author="Xavier Hoenner" w:date="2014-05-01T12:48:00Z">
               <w:r>
                 <w:rPr>
                   <w:szCs w:val="24"/>
@@ -3560,7 +3595,7 @@
                 <w:szCs w:val="24"/>
               </w:rPr>
             </w:pPr>
-            <w:del w:id="25" w:author="Xavier Hoenner" w:date="2014-05-01T12:48:00Z">
+            <w:del w:id="29" w:author="Xavier Hoenner" w:date="2014-05-01T12:48:00Z">
               <w:r>
                 <w:rPr>
                   <w:szCs w:val="24"/>
@@ -3569,7 +3604,7 @@
               </w:r>
             </w:del>
             <w:proofErr w:type="gramStart"/>
-            <w:ins w:id="26" w:author="Xavier Hoenner" w:date="2014-05-01T12:48:00Z">
+            <w:ins w:id="30" w:author="Xavier Hoenner" w:date="2014-05-01T12:48:00Z">
               <w:r>
                 <w:rPr>
                   <w:szCs w:val="24"/>
@@ -3612,7 +3647,7 @@
                 <w:szCs w:val="24"/>
               </w:rPr>
             </w:pPr>
-            <w:del w:id="27" w:author="Xavier Hoenner" w:date="2014-05-01T12:49:00Z">
+            <w:del w:id="31" w:author="Xavier Hoenner" w:date="2014-05-01T12:49:00Z">
               <w:r>
                 <w:rPr>
                   <w:szCs w:val="24"/>
@@ -3621,7 +3656,7 @@
               </w:r>
             </w:del>
             <w:proofErr w:type="gramStart"/>
-            <w:ins w:id="28" w:author="Xavier Hoenner" w:date="2014-05-01T12:49:00Z">
+            <w:ins w:id="32" w:author="Xavier Hoenner" w:date="2014-05-01T12:49:00Z">
               <w:r>
                 <w:rPr>
                   <w:szCs w:val="24"/>
@@ -3875,7 +3910,7 @@
       <w:r>
         <w:t xml:space="preserve"> Name of SOOP vessels. For the XBT sub-facility: </w:t>
       </w:r>
-      <w:ins w:id="29" w:author="Xavier Hoenner" w:date="2013-07-11T11:42:00Z">
+      <w:ins w:id="33" w:author="Xavier Hoenner" w:date="2013-07-11T11:42:00Z">
         <w:r>
           <w:t>‘</w:t>
         </w:r>
@@ -3883,7 +3918,7 @@
       <w:r>
         <w:t>Vessel name | Route</w:t>
       </w:r>
-      <w:ins w:id="30" w:author="Xavier Hoenner" w:date="2013-07-11T11:42:00Z">
+      <w:ins w:id="34" w:author="Xavier Hoenner" w:date="2013-07-11T11:42:00Z">
         <w:r>
           <w:t>’</w:t>
         </w:r>
@@ -4090,7 +4125,7 @@
       <w:r>
         <w:t>: Ships of Opportunity (</w:t>
       </w:r>
-      <w:hyperlink r:id="rId16" w:history="1">
+      <w:hyperlink r:id="rId15" w:history="1">
         <w:r>
           <w:rPr>
             <w:rStyle w:val="Hyperlink"/>
@@ -4116,7 +4151,7 @@
       <w:r>
         <w:t>Air-Sea Fluxes sub-facility (</w:t>
       </w:r>
-      <w:hyperlink r:id="rId17" w:history="1">
+      <w:hyperlink r:id="rId16" w:history="1">
         <w:r>
           <w:rPr>
             <w:rStyle w:val="Hyperlink"/>
@@ -4145,7 +4180,7 @@
       <w:r>
         <w:t>Bio-Acoustic sub-facility (</w:t>
       </w:r>
-      <w:hyperlink r:id="rId18" w:history="1">
+      <w:hyperlink r:id="rId17" w:history="1">
         <w:r>
           <w:rPr>
             <w:rStyle w:val="Hyperlink"/>
@@ -4190,12 +4225,12 @@
       <w:r>
         <w:t xml:space="preserve"> sub-facility (</w:t>
       </w:r>
-      <w:ins w:id="31" w:author="Xavier Hoenner" w:date="2013-07-11T15:17:00Z">
+      <w:ins w:id="35" w:author="Xavier Hoenner" w:date="2013-07-11T15:17:00Z">
         <w:r>
           <w:t>http://imos.org.au/httpimosorgausoopbiohtml.html</w:t>
         </w:r>
       </w:ins>
-      <w:del w:id="32" w:author="Xavier Hoenner" w:date="2013-07-11T15:17:00Z">
+      <w:del w:id="36" w:author="Xavier Hoenner" w:date="2013-07-11T15:17:00Z">
         <w:r>
           <w:fldChar w:fldCharType="begin"/>
         </w:r>
@@ -4237,22 +4272,45 @@
         <w:t xml:space="preserve">: </w:t>
       </w:r>
       <w:r>
-        <w:t>Continuous Plankton Recorder (AUS – Australia, SO – Southern Ocean) sub-facility (</w:t>
-      </w:r>
-      <w:hyperlink r:id="rId19" w:history="1">
+        <w:t>Continuous Plankton Recorder (AUS – Australia, SO – Southern Ocean) sub-facility</w:t>
+      </w:r>
+      <w:ins w:id="37" w:author="Xavier Hoenner" w:date="2014-05-05T14:52:00Z">
+        <w:r>
+          <w:t>.</w:t>
+        </w:r>
+      </w:ins>
+      <w:del w:id="38" w:author="Xavier Hoenner" w:date="2014-05-05T14:52:00Z">
+        <w:r>
+          <w:delText xml:space="preserve"> (</w:delText>
+        </w:r>
+        <w:r>
+          <w:fldChar w:fldCharType="begin"/>
+        </w:r>
+        <w:r>
+          <w:delInstrText xml:space="preserve"> HYPERLINK "http://imos.org.au/australiancontinuousplanktonr.html" </w:delInstrText>
+        </w:r>
+        <w:r>
+          <w:fldChar w:fldCharType="separate"/>
+        </w:r>
         <w:r>
           <w:rPr>
             <w:rStyle w:val="Hyperlink"/>
           </w:rPr>
-          <w:t>http://imos.org.au/australiancontinuousplanktonr.html</w:t>
+          <w:delText>http://imos.org.au/australiancontinuousplanktonr.html</w:delText>
         </w:r>
-      </w:hyperlink>
-      <w:r>
-        <w:t>)</w:t>
-      </w:r>
-      <w:r>
-        <w:t>.</w:t>
-      </w:r>
+        <w:r>
+          <w:rPr>
+            <w:rStyle w:val="Hyperlink"/>
+          </w:rPr>
+          <w:fldChar w:fldCharType="end"/>
+        </w:r>
+        <w:r>
+          <w:delText>)</w:delText>
+        </w:r>
+        <w:r>
+          <w:delText>.</w:delText>
+        </w:r>
+      </w:del>
       <w:r>
         <w:br/>
       </w:r>
@@ -4268,7 +4326,7 @@
       <w:r>
         <w:t>Sea Surface Temperature sub-facility (</w:t>
       </w:r>
-      <w:hyperlink r:id="rId20" w:history="1">
+      <w:hyperlink r:id="rId18" w:history="1">
         <w:r>
           <w:rPr>
             <w:rStyle w:val="Hyperlink"/>
@@ -4314,7 +4372,7 @@
       <w:r>
         <w:t>Temperate Merchant Vessels sub-facility (</w:t>
       </w:r>
-      <w:hyperlink r:id="rId21" w:history="1">
+      <w:hyperlink r:id="rId19" w:history="1">
         <w:r>
           <w:rPr>
             <w:rStyle w:val="Hyperlink"/>
@@ -4343,7 +4401,7 @@
       <w:r>
         <w:t>Tropical Research Vessels sub-facility (</w:t>
       </w:r>
-      <w:hyperlink r:id="rId22" w:history="1">
+      <w:hyperlink r:id="rId20" w:history="1">
         <w:r>
           <w:rPr>
             <w:rStyle w:val="Hyperlink"/>
@@ -4372,7 +4430,7 @@
       <w:r>
         <w:t>Expendable Bathythermograph sub-facility (</w:t>
       </w:r>
-      <w:hyperlink r:id="rId23" w:history="1">
+      <w:hyperlink r:id="rId21" w:history="1">
         <w:r>
           <w:rPr>
             <w:rStyle w:val="Hyperlink"/>
@@ -4967,7 +5025,7 @@
                 <w:szCs w:val="24"/>
               </w:rPr>
             </w:pPr>
-            <w:del w:id="33" w:author="Xavier Hoenner" w:date="2014-05-01T12:48:00Z">
+            <w:del w:id="39" w:author="Xavier Hoenner" w:date="2014-05-01T12:48:00Z">
               <w:r>
                 <w:rPr>
                   <w:szCs w:val="24"/>
@@ -4976,7 +5034,7 @@
               </w:r>
             </w:del>
             <w:proofErr w:type="gramStart"/>
-            <w:ins w:id="34" w:author="Xavier Hoenner" w:date="2014-05-01T12:48:00Z">
+            <w:ins w:id="40" w:author="Xavier Hoenner" w:date="2014-05-01T12:48:00Z">
               <w:r>
                 <w:rPr>
                   <w:szCs w:val="24"/>
@@ -5025,7 +5083,7 @@
                 <w:szCs w:val="24"/>
               </w:rPr>
             </w:pPr>
-            <w:del w:id="35" w:author="Xavier Hoenner" w:date="2014-05-01T12:48:00Z">
+            <w:del w:id="41" w:author="Xavier Hoenner" w:date="2014-05-01T12:48:00Z">
               <w:r>
                 <w:rPr>
                   <w:szCs w:val="24"/>
@@ -5034,7 +5092,7 @@
               </w:r>
             </w:del>
             <w:proofErr w:type="gramStart"/>
-            <w:ins w:id="36" w:author="Xavier Hoenner" w:date="2014-05-01T12:48:00Z">
+            <w:ins w:id="42" w:author="Xavier Hoenner" w:date="2014-05-01T12:48:00Z">
               <w:r>
                 <w:rPr>
                   <w:szCs w:val="24"/>
@@ -5077,7 +5135,7 @@
                 <w:szCs w:val="24"/>
               </w:rPr>
             </w:pPr>
-            <w:del w:id="37" w:author="Xavier Hoenner" w:date="2014-05-01T12:48:00Z">
+            <w:del w:id="43" w:author="Xavier Hoenner" w:date="2014-05-01T12:48:00Z">
               <w:r>
                 <w:rPr>
                   <w:szCs w:val="24"/>
@@ -5086,7 +5144,7 @@
               </w:r>
             </w:del>
             <w:proofErr w:type="gramStart"/>
-            <w:ins w:id="38" w:author="Xavier Hoenner" w:date="2014-05-01T12:48:00Z">
+            <w:ins w:id="44" w:author="Xavier Hoenner" w:date="2014-05-01T12:48:00Z">
               <w:r>
                 <w:rPr>
                   <w:szCs w:val="24"/>
@@ -5370,7 +5428,7 @@
       <w:r>
         <w:t xml:space="preserve"> Name of SOOP vessels. For the XBT sub-facility: </w:t>
       </w:r>
-      <w:ins w:id="39" w:author="Xavier Hoenner" w:date="2013-07-11T11:42:00Z">
+      <w:ins w:id="45" w:author="Xavier Hoenner" w:date="2013-07-11T11:42:00Z">
         <w:r>
           <w:t>‘</w:t>
         </w:r>
@@ -5378,7 +5436,7 @@
       <w:r>
         <w:t>Vessel name | Route</w:t>
       </w:r>
-      <w:ins w:id="40" w:author="Xavier Hoenner" w:date="2013-07-11T11:42:00Z">
+      <w:ins w:id="46" w:author="Xavier Hoenner" w:date="2013-07-11T11:42:00Z">
         <w:r>
           <w:t>’</w:t>
         </w:r>
@@ -5579,7 +5637,7 @@
       <w:r>
         <w:t>: Ships of Opportunity (</w:t>
       </w:r>
-      <w:hyperlink r:id="rId24" w:history="1">
+      <w:hyperlink r:id="rId22" w:history="1">
         <w:r>
           <w:rPr>
             <w:rStyle w:val="Hyperlink"/>
@@ -5605,7 +5663,7 @@
       <w:r>
         <w:t>Air-Sea Fluxes sub-facility (</w:t>
       </w:r>
-      <w:hyperlink r:id="rId25" w:history="1">
+      <w:hyperlink r:id="rId23" w:history="1">
         <w:r>
           <w:rPr>
             <w:rStyle w:val="Hyperlink"/>
@@ -5634,7 +5692,7 @@
       <w:r>
         <w:t>Bio-Acoustic sub-facility (</w:t>
       </w:r>
-      <w:hyperlink r:id="rId26" w:history="1">
+      <w:hyperlink r:id="rId24" w:history="1">
         <w:r>
           <w:rPr>
             <w:rStyle w:val="Hyperlink"/>
@@ -5679,12 +5737,12 @@
       <w:r>
         <w:t xml:space="preserve"> sub-facility (</w:t>
       </w:r>
-      <w:ins w:id="41" w:author="Xavier Hoenner" w:date="2013-07-11T15:17:00Z">
+      <w:ins w:id="47" w:author="Xavier Hoenner" w:date="2013-07-11T15:17:00Z">
         <w:r>
           <w:t>http://imos.org.au/httpimosorgausoopbiohtml.html</w:t>
         </w:r>
       </w:ins>
-      <w:del w:id="42" w:author="Xavier Hoenner" w:date="2013-07-11T15:17:00Z">
+      <w:del w:id="48" w:author="Xavier Hoenner" w:date="2013-07-11T15:17:00Z">
         <w:r>
           <w:fldChar w:fldCharType="begin"/>
         </w:r>
@@ -5726,22 +5784,47 @@
         <w:t xml:space="preserve">: </w:t>
       </w:r>
       <w:r>
-        <w:t>Continuous Plankton Recorder (AUS – Australia, SO – Southern Ocean) sub-facility (</w:t>
-      </w:r>
-      <w:hyperlink r:id="rId27" w:history="1">
+        <w:t>Continuous Plankton Recorder (AUS – Australia, SO – Southern Ocean) sub-facility</w:t>
+      </w:r>
+      <w:ins w:id="49" w:author="Xavier Hoenner" w:date="2014-05-05T14:52:00Z">
+        <w:r>
+          <w:t>.</w:t>
+        </w:r>
+      </w:ins>
+      <w:bookmarkStart w:id="50" w:name="_GoBack"/>
+      <w:bookmarkEnd w:id="50"/>
+      <w:del w:id="51" w:author="Xavier Hoenner" w:date="2014-05-05T14:52:00Z">
+        <w:r>
+          <w:delText xml:space="preserve"> (</w:delText>
+        </w:r>
+        <w:r>
+          <w:fldChar w:fldCharType="begin"/>
+        </w:r>
+        <w:r>
+          <w:delInstrText xml:space="preserve"> HYPERLINK "http://imos.org.au/australiancontinuousplanktonr.html" </w:delInstrText>
+        </w:r>
+        <w:r>
+          <w:fldChar w:fldCharType="separate"/>
+        </w:r>
         <w:r>
           <w:rPr>
             <w:rStyle w:val="Hyperlink"/>
           </w:rPr>
-          <w:t>http://imos.org.au/australiancontinuousplanktonr.html</w:t>
+          <w:delText>http://imos.org.au/australiancontinuousplanktonr.html</w:delText>
         </w:r>
-      </w:hyperlink>
-      <w:r>
-        <w:t>)</w:t>
-      </w:r>
-      <w:r>
-        <w:t>.</w:t>
-      </w:r>
+        <w:r>
+          <w:rPr>
+            <w:rStyle w:val="Hyperlink"/>
+          </w:rPr>
+          <w:fldChar w:fldCharType="end"/>
+        </w:r>
+        <w:r>
+          <w:delText>)</w:delText>
+        </w:r>
+        <w:r>
+          <w:delText>.</w:delText>
+        </w:r>
+      </w:del>
       <w:r>
         <w:br/>
       </w:r>
@@ -5757,7 +5840,7 @@
       <w:r>
         <w:t>Sea Surface Temperature sub-facility (</w:t>
       </w:r>
-      <w:hyperlink r:id="rId28" w:history="1">
+      <w:hyperlink r:id="rId25" w:history="1">
         <w:r>
           <w:rPr>
             <w:rStyle w:val="Hyperlink"/>
@@ -5813,7 +5896,7 @@
       <w:r>
         <w:t>(</w:t>
       </w:r>
-      <w:hyperlink r:id="rId29" w:history="1">
+      <w:hyperlink r:id="rId26" w:history="1">
         <w:r>
           <w:rPr>
             <w:rStyle w:val="Hyperlink"/>
@@ -5842,7 +5925,7 @@
       <w:r>
         <w:t>Tropical Research Vessels sub-facility (</w:t>
       </w:r>
-      <w:hyperlink r:id="rId30" w:history="1">
+      <w:hyperlink r:id="rId27" w:history="1">
         <w:r>
           <w:rPr>
             <w:rStyle w:val="Hyperlink"/>
@@ -5871,7 +5954,7 @@
       <w:r>
         <w:t>Expendable Bathythermograph sub-facility (</w:t>
       </w:r>
-      <w:hyperlink r:id="rId31" w:history="1">
+      <w:hyperlink r:id="rId28" w:history="1">
         <w:r>
           <w:rPr>
             <w:rStyle w:val="Hyperlink"/>
@@ -6479,7 +6562,7 @@
                 <w:szCs w:val="24"/>
               </w:rPr>
             </w:pPr>
-            <w:del w:id="43" w:author="Xavier Hoenner" w:date="2014-05-01T12:48:00Z">
+            <w:del w:id="52" w:author="Xavier Hoenner" w:date="2014-05-01T12:48:00Z">
               <w:r>
                 <w:rPr>
                   <w:szCs w:val="24"/>
@@ -6488,7 +6571,7 @@
               </w:r>
             </w:del>
             <w:proofErr w:type="gramStart"/>
-            <w:ins w:id="44" w:author="Xavier Hoenner" w:date="2014-05-01T12:48:00Z">
+            <w:ins w:id="53" w:author="Xavier Hoenner" w:date="2014-05-01T12:48:00Z">
               <w:r>
                 <w:rPr>
                   <w:szCs w:val="24"/>
@@ -6537,7 +6620,7 @@
                 <w:szCs w:val="24"/>
               </w:rPr>
             </w:pPr>
-            <w:del w:id="45" w:author="Xavier Hoenner" w:date="2014-05-01T12:48:00Z">
+            <w:del w:id="54" w:author="Xavier Hoenner" w:date="2014-05-01T12:48:00Z">
               <w:r>
                 <w:rPr>
                   <w:szCs w:val="24"/>
@@ -6546,7 +6629,7 @@
               </w:r>
             </w:del>
             <w:proofErr w:type="gramStart"/>
-            <w:ins w:id="46" w:author="Xavier Hoenner" w:date="2014-05-01T12:48:00Z">
+            <w:ins w:id="55" w:author="Xavier Hoenner" w:date="2014-05-01T12:48:00Z">
               <w:r>
                 <w:rPr>
                   <w:szCs w:val="24"/>
@@ -6589,7 +6672,7 @@
                 <w:szCs w:val="24"/>
               </w:rPr>
             </w:pPr>
-            <w:del w:id="47" w:author="Xavier Hoenner" w:date="2014-05-01T12:48:00Z">
+            <w:del w:id="56" w:author="Xavier Hoenner" w:date="2014-05-01T12:48:00Z">
               <w:r>
                 <w:rPr>
                   <w:szCs w:val="24"/>
@@ -6598,7 +6681,7 @@
               </w:r>
             </w:del>
             <w:proofErr w:type="gramStart"/>
-            <w:ins w:id="48" w:author="Xavier Hoenner" w:date="2014-05-01T12:48:00Z">
+            <w:ins w:id="57" w:author="Xavier Hoenner" w:date="2014-05-01T12:48:00Z">
               <w:r>
                 <w:rPr>
                   <w:szCs w:val="24"/>
@@ -6959,7 +7042,7 @@
       <w:r>
         <w:t>: Ships of Opportunity (</w:t>
       </w:r>
-      <w:hyperlink r:id="rId32" w:history="1">
+      <w:hyperlink r:id="rId29" w:history="1">
         <w:r>
           <w:rPr>
             <w:rStyle w:val="Hyperlink"/>
@@ -6985,7 +7068,7 @@
       <w:r>
         <w:t>Air-Sea Fluxes sub-facility (</w:t>
       </w:r>
-      <w:hyperlink r:id="rId33" w:history="1">
+      <w:hyperlink r:id="rId30" w:history="1">
         <w:r>
           <w:rPr>
             <w:rStyle w:val="Hyperlink"/>
@@ -7700,7 +7783,7 @@
                 <w:szCs w:val="24"/>
               </w:rPr>
             </w:pPr>
-            <w:del w:id="49" w:author="Xavier Hoenner" w:date="2014-05-01T12:48:00Z">
+            <w:del w:id="58" w:author="Xavier Hoenner" w:date="2014-05-01T12:48:00Z">
               <w:r>
                 <w:rPr>
                   <w:szCs w:val="24"/>
@@ -7709,7 +7792,7 @@
               </w:r>
             </w:del>
             <w:proofErr w:type="gramStart"/>
-            <w:ins w:id="50" w:author="Xavier Hoenner" w:date="2014-05-01T12:48:00Z">
+            <w:ins w:id="59" w:author="Xavier Hoenner" w:date="2014-05-01T12:48:00Z">
               <w:r>
                 <w:rPr>
                   <w:szCs w:val="24"/>
@@ -7758,7 +7841,7 @@
                 <w:szCs w:val="24"/>
               </w:rPr>
             </w:pPr>
-            <w:del w:id="51" w:author="Xavier Hoenner" w:date="2014-05-01T12:48:00Z">
+            <w:del w:id="60" w:author="Xavier Hoenner" w:date="2014-05-01T12:48:00Z">
               <w:r>
                 <w:rPr>
                   <w:szCs w:val="24"/>
@@ -7767,7 +7850,7 @@
               </w:r>
             </w:del>
             <w:proofErr w:type="gramStart"/>
-            <w:ins w:id="52" w:author="Xavier Hoenner" w:date="2014-05-01T12:48:00Z">
+            <w:ins w:id="61" w:author="Xavier Hoenner" w:date="2014-05-01T12:48:00Z">
               <w:r>
                 <w:rPr>
                   <w:szCs w:val="24"/>
@@ -7810,7 +7893,7 @@
                 <w:szCs w:val="24"/>
               </w:rPr>
             </w:pPr>
-            <w:del w:id="53" w:author="Xavier Hoenner" w:date="2014-05-01T12:48:00Z">
+            <w:del w:id="62" w:author="Xavier Hoenner" w:date="2014-05-01T12:48:00Z">
               <w:r>
                 <w:rPr>
                   <w:szCs w:val="24"/>
@@ -7819,7 +7902,7 @@
               </w:r>
             </w:del>
             <w:proofErr w:type="gramStart"/>
-            <w:ins w:id="54" w:author="Xavier Hoenner" w:date="2014-05-01T12:48:00Z">
+            <w:ins w:id="63" w:author="Xavier Hoenner" w:date="2014-05-01T12:48:00Z">
               <w:r>
                 <w:rPr>
                   <w:szCs w:val="24"/>
@@ -8217,7 +8300,7 @@
       <w:r>
         <w:t>: Ships of Opportunity (</w:t>
       </w:r>
-      <w:hyperlink r:id="rId34" w:history="1">
+      <w:hyperlink r:id="rId31" w:history="1">
         <w:r>
           <w:rPr>
             <w:rStyle w:val="Hyperlink"/>
@@ -8243,7 +8326,7 @@
       <w:r>
         <w:t>Bio-Acoustic sub-facility (</w:t>
       </w:r>
-      <w:hyperlink r:id="rId35" w:history="1">
+      <w:hyperlink r:id="rId32" w:history="1">
         <w:r>
           <w:rPr>
             <w:rStyle w:val="Hyperlink"/>
@@ -8979,7 +9062,7 @@
                 <w:szCs w:val="24"/>
               </w:rPr>
             </w:pPr>
-            <w:del w:id="55" w:author="Xavier Hoenner" w:date="2014-05-01T12:48:00Z">
+            <w:del w:id="64" w:author="Xavier Hoenner" w:date="2014-05-01T12:48:00Z">
               <w:r>
                 <w:rPr>
                   <w:szCs w:val="24"/>
@@ -8988,7 +9071,7 @@
               </w:r>
             </w:del>
             <w:proofErr w:type="gramStart"/>
-            <w:ins w:id="56" w:author="Xavier Hoenner" w:date="2014-05-01T12:48:00Z">
+            <w:ins w:id="65" w:author="Xavier Hoenner" w:date="2014-05-01T12:48:00Z">
               <w:r>
                 <w:rPr>
                   <w:szCs w:val="24"/>
@@ -9037,7 +9120,7 @@
                 <w:szCs w:val="24"/>
               </w:rPr>
             </w:pPr>
-            <w:del w:id="57" w:author="Xavier Hoenner" w:date="2014-05-01T12:48:00Z">
+            <w:del w:id="66" w:author="Xavier Hoenner" w:date="2014-05-01T12:48:00Z">
               <w:r>
                 <w:rPr>
                   <w:szCs w:val="24"/>
@@ -9046,7 +9129,7 @@
               </w:r>
             </w:del>
             <w:proofErr w:type="gramStart"/>
-            <w:ins w:id="58" w:author="Xavier Hoenner" w:date="2014-05-01T12:48:00Z">
+            <w:ins w:id="67" w:author="Xavier Hoenner" w:date="2014-05-01T12:48:00Z">
               <w:r>
                 <w:rPr>
                   <w:szCs w:val="24"/>
@@ -9089,7 +9172,7 @@
                 <w:szCs w:val="24"/>
               </w:rPr>
             </w:pPr>
-            <w:del w:id="59" w:author="Xavier Hoenner" w:date="2014-05-01T12:48:00Z">
+            <w:del w:id="68" w:author="Xavier Hoenner" w:date="2014-05-01T12:48:00Z">
               <w:r>
                 <w:rPr>
                   <w:szCs w:val="24"/>
@@ -9098,7 +9181,7 @@
               </w:r>
             </w:del>
             <w:proofErr w:type="gramStart"/>
-            <w:ins w:id="60" w:author="Xavier Hoenner" w:date="2014-05-01T12:48:00Z">
+            <w:ins w:id="69" w:author="Xavier Hoenner" w:date="2014-05-01T12:48:00Z">
               <w:r>
                 <w:rPr>
                   <w:szCs w:val="24"/>
@@ -9487,7 +9570,7 @@
       <w:r>
         <w:t>: Ships of Opportunity (</w:t>
       </w:r>
-      <w:hyperlink r:id="rId36" w:history="1">
+      <w:hyperlink r:id="rId33" w:history="1">
         <w:r>
           <w:rPr>
             <w:rStyle w:val="Hyperlink"/>
@@ -9529,12 +9612,12 @@
       <w:r>
         <w:t xml:space="preserve"> sub-facility (</w:t>
       </w:r>
-      <w:ins w:id="61" w:author="Xavier Hoenner" w:date="2013-07-11T15:18:00Z">
+      <w:ins w:id="70" w:author="Xavier Hoenner" w:date="2013-07-11T15:18:00Z">
         <w:r>
           <w:t>http://imos.org.au/httpimosorgausoopbiohtml.html</w:t>
         </w:r>
       </w:ins>
-      <w:del w:id="62" w:author="Xavier Hoenner" w:date="2013-07-11T15:18:00Z">
+      <w:del w:id="71" w:author="Xavier Hoenner" w:date="2013-07-11T15:18:00Z">
         <w:r>
           <w:fldChar w:fldCharType="begin"/>
         </w:r>
@@ -10225,7 +10308,7 @@
                 <w:szCs w:val="24"/>
               </w:rPr>
             </w:pPr>
-            <w:del w:id="63" w:author="Xavier Hoenner" w:date="2014-05-01T12:48:00Z">
+            <w:del w:id="72" w:author="Xavier Hoenner" w:date="2014-05-01T12:48:00Z">
               <w:r>
                 <w:rPr>
                   <w:szCs w:val="24"/>
@@ -10234,7 +10317,7 @@
               </w:r>
             </w:del>
             <w:proofErr w:type="gramStart"/>
-            <w:ins w:id="64" w:author="Xavier Hoenner" w:date="2014-05-01T12:48:00Z">
+            <w:ins w:id="73" w:author="Xavier Hoenner" w:date="2014-05-01T12:48:00Z">
               <w:r>
                 <w:rPr>
                   <w:szCs w:val="24"/>
@@ -10283,7 +10366,7 @@
                 <w:szCs w:val="24"/>
               </w:rPr>
             </w:pPr>
-            <w:del w:id="65" w:author="Xavier Hoenner" w:date="2014-05-01T12:48:00Z">
+            <w:del w:id="74" w:author="Xavier Hoenner" w:date="2014-05-01T12:48:00Z">
               <w:r>
                 <w:rPr>
                   <w:szCs w:val="24"/>
@@ -10292,7 +10375,7 @@
               </w:r>
             </w:del>
             <w:proofErr w:type="gramStart"/>
-            <w:ins w:id="66" w:author="Xavier Hoenner" w:date="2014-05-01T12:48:00Z">
+            <w:ins w:id="75" w:author="Xavier Hoenner" w:date="2014-05-01T12:48:00Z">
               <w:r>
                 <w:rPr>
                   <w:szCs w:val="24"/>
@@ -10335,7 +10418,7 @@
                 <w:szCs w:val="24"/>
               </w:rPr>
             </w:pPr>
-            <w:del w:id="67" w:author="Xavier Hoenner" w:date="2014-05-01T12:49:00Z">
+            <w:del w:id="76" w:author="Xavier Hoenner" w:date="2014-05-01T12:49:00Z">
               <w:r>
                 <w:rPr>
                   <w:szCs w:val="24"/>
@@ -10344,7 +10427,7 @@
               </w:r>
             </w:del>
             <w:proofErr w:type="gramStart"/>
-            <w:ins w:id="68" w:author="Xavier Hoenner" w:date="2014-05-01T12:49:00Z">
+            <w:ins w:id="77" w:author="Xavier Hoenner" w:date="2014-05-01T12:49:00Z">
               <w:r>
                 <w:rPr>
                   <w:szCs w:val="24"/>
@@ -10450,7 +10533,7 @@
       <w:r>
         <w:t>are already sorted</w:t>
       </w:r>
-      <w:del w:id="69" w:author="Xavier Hoenner" w:date="2014-05-01T12:55:00Z">
+      <w:del w:id="78" w:author="Xavier Hoenner" w:date="2014-05-01T12:55:00Z">
         <w:r>
           <w:delText xml:space="preserve"> </w:delText>
         </w:r>
@@ -10488,12 +10571,32 @@
         <w:t xml:space="preserve"> Group by ‘</w:t>
       </w:r>
       <w:proofErr w:type="spellStart"/>
-      <w:r>
-        <w:t>vessel_name</w:t>
-      </w:r>
+      <w:del w:id="79" w:author="Xavier Hoenner" w:date="2014-05-05T14:49:00Z">
+        <w:r>
+          <w:delText>vessel_name</w:delText>
+        </w:r>
+      </w:del>
+      <w:ins w:id="80" w:author="Xavier Hoenner" w:date="2014-05-05T14:49:00Z">
+        <w:r>
+          <w:t>subfacility</w:t>
+        </w:r>
+      </w:ins>
       <w:proofErr w:type="spellEnd"/>
       <w:r>
-        <w:t>’, sub-group by ‘route’.</w:t>
+        <w:t>’, sub-group by ‘</w:t>
+      </w:r>
+      <w:proofErr w:type="spellStart"/>
+      <w:ins w:id="81" w:author="Xavier Hoenner" w:date="2014-05-05T14:49:00Z">
+        <w:r>
+          <w:t>vessel_</w:t>
+        </w:r>
+      </w:ins>
+      <w:r>
+        <w:t>route</w:t>
+      </w:r>
+      <w:proofErr w:type="spellEnd"/>
+      <w:r>
+        <w:t>’.</w:t>
       </w:r>
     </w:p>
     <w:p>
@@ -10516,17 +10619,28 @@
         <w:t>Headers</w:t>
       </w:r>
       <w:r>
-        <w:t>: Vessel name</w:t>
-      </w:r>
-      <w:r>
-        <w:t>s</w:t>
-      </w:r>
+        <w:t xml:space="preserve">: </w:t>
+      </w:r>
+      <w:del w:id="82" w:author="Xavier Hoenner" w:date="2014-05-05T14:49:00Z">
+        <w:r>
+          <w:delText>Vessel name</w:delText>
+        </w:r>
+        <w:r>
+          <w:delText>s</w:delText>
+        </w:r>
+      </w:del>
+      <w:ins w:id="83" w:author="Xavier Hoenner" w:date="2014-05-05T14:49:00Z">
+        <w:r>
+          <w:t>Sub-facility</w:t>
+        </w:r>
+      </w:ins>
       <w:r>
         <w:t>.</w:t>
       </w:r>
       <w:r>
         <w:br/>
       </w:r>
+      <w:proofErr w:type="gramStart"/>
       <w:r>
         <w:rPr>
           <w:b/>
@@ -10534,13 +10648,27 @@
         <w:t>Sub-headers</w:t>
       </w:r>
       <w:r>
-        <w:t>: Route</w:t>
-      </w:r>
-      <w:r>
-        <w:t>s</w:t>
-      </w:r>
-      <w:r>
-        <w:t xml:space="preserve">. </w:t>
+        <w:t xml:space="preserve">: </w:t>
+      </w:r>
+      <w:ins w:id="84" w:author="Xavier Hoenner" w:date="2014-05-05T14:48:00Z">
+        <w:r>
+          <w:t xml:space="preserve">Vessel name | </w:t>
+        </w:r>
+      </w:ins>
+      <w:r>
+        <w:t>Route</w:t>
+      </w:r>
+      <w:del w:id="85" w:author="Xavier Hoenner" w:date="2014-05-05T14:49:00Z">
+        <w:r>
+          <w:delText>s</w:delText>
+        </w:r>
+      </w:del>
+      <w:r>
+        <w:t>.</w:t>
+      </w:r>
+      <w:proofErr w:type="gramEnd"/>
+      <w:r>
+        <w:t xml:space="preserve"> </w:t>
       </w:r>
       <w:r>
         <w:br/>
@@ -10652,7 +10780,7 @@
       <w:r>
         <w:t>.</w:t>
       </w:r>
-      <w:del w:id="70" w:author="Xavier Hoenner" w:date="2014-05-01T12:55:00Z">
+      <w:del w:id="86" w:author="Xavier Hoenner" w:date="2014-05-01T12:55:00Z">
         <w:r>
           <w:delText xml:space="preserve"> </w:delText>
         </w:r>
@@ -10735,7 +10863,7 @@
       <w:r>
         <w:t>: Ships of Opportunity (</w:t>
       </w:r>
-      <w:hyperlink r:id="rId37" w:history="1">
+      <w:hyperlink r:id="rId34" w:history="1">
         <w:r>
           <w:rPr>
             <w:rStyle w:val="Hyperlink"/>
@@ -10759,19 +10887,45 @@
         <w:t xml:space="preserve">: </w:t>
       </w:r>
       <w:r>
-        <w:t>Continuous Plankton Recorder (AUS – Australia, SO – Southern Ocean) sub-facility (</w:t>
-      </w:r>
-      <w:hyperlink r:id="rId38" w:history="1">
+        <w:t>Continuous Plankton Recorder (AUS – Australia, SO – Southern Ocean) sub-facility</w:t>
+      </w:r>
+      <w:del w:id="87" w:author="Xavier Hoenner" w:date="2014-05-05T14:52:00Z">
+        <w:r>
+          <w:delText xml:space="preserve"> (</w:delText>
+        </w:r>
+        <w:commentRangeStart w:id="88"/>
+        <w:r>
+          <w:fldChar w:fldCharType="begin"/>
+        </w:r>
+        <w:r>
+          <w:delInstrText xml:space="preserve"> HYPERLINK "http://imos.org.au/australiancontinuousplanktonr.html" </w:delInstrText>
+        </w:r>
+        <w:r>
+          <w:fldChar w:fldCharType="separate"/>
+        </w:r>
         <w:r>
           <w:rPr>
             <w:rStyle w:val="Hyperlink"/>
           </w:rPr>
-          <w:t>http://imos.org.au/australiancontinuousplanktonr.html</w:t>
+          <w:delText>http://imos.org.au/australiancontinuousplanktonr.html</w:delText>
         </w:r>
-      </w:hyperlink>
-      <w:r>
-        <w:t>)</w:t>
-      </w:r>
+        <w:r>
+          <w:rPr>
+            <w:rStyle w:val="Hyperlink"/>
+          </w:rPr>
+          <w:fldChar w:fldCharType="end"/>
+        </w:r>
+        <w:commentRangeEnd w:id="88"/>
+        <w:r>
+          <w:rPr>
+            <w:rStyle w:val="CommentReference"/>
+          </w:rPr>
+          <w:commentReference w:id="88"/>
+        </w:r>
+        <w:r>
+          <w:delText>)</w:delText>
+        </w:r>
+      </w:del>
       <w:r>
         <w:t>.</w:t>
       </w:r>
@@ -10792,16 +10946,16 @@
       <w:pPr>
         <w:ind w:left="993" w:hanging="993"/>
         <w:rPr>
-          <w:del w:id="71" w:author="Xavier Hoenner" w:date="2014-05-01T12:56:00Z"/>
+          <w:del w:id="89" w:author="Xavier Hoenner" w:date="2014-05-01T12:56:00Z"/>
         </w:rPr>
       </w:pPr>
     </w:p>
     <w:p>
       <w:pPr>
         <w:rPr>
-          <w:del w:id="72" w:author="Xavier Hoenner" w:date="2014-05-01T12:56:00Z"/>
-        </w:rPr>
-        <w:pPrChange w:id="73" w:author="Xavier Hoenner" w:date="2014-05-01T12:56:00Z">
+          <w:del w:id="90" w:author="Xavier Hoenner" w:date="2014-05-01T12:56:00Z"/>
+        </w:rPr>
+        <w:pPrChange w:id="91" w:author="Xavier Hoenner" w:date="2014-05-01T12:56:00Z">
           <w:pPr>
             <w:ind w:left="993" w:hanging="993"/>
           </w:pPr>
@@ -10811,9 +10965,9 @@
     <w:p>
       <w:pPr>
         <w:rPr>
-          <w:del w:id="74" w:author="Xavier Hoenner" w:date="2014-05-01T12:56:00Z"/>
-        </w:rPr>
-        <w:pPrChange w:id="75" w:author="Xavier Hoenner" w:date="2014-05-01T12:56:00Z">
+          <w:del w:id="92" w:author="Xavier Hoenner" w:date="2014-05-01T12:56:00Z"/>
+        </w:rPr>
+        <w:pPrChange w:id="93" w:author="Xavier Hoenner" w:date="2014-05-01T12:56:00Z">
           <w:pPr>
             <w:ind w:left="993" w:hanging="993"/>
           </w:pPr>
@@ -10822,7 +10976,7 @@
     </w:p>
     <w:p>
       <w:pPr>
-        <w:pPrChange w:id="76" w:author="Xavier Hoenner" w:date="2014-05-01T12:56:00Z">
+        <w:pPrChange w:id="94" w:author="Xavier Hoenner" w:date="2014-05-01T12:56:00Z">
           <w:pPr>
             <w:ind w:left="993" w:hanging="993"/>
           </w:pPr>
@@ -10834,7 +10988,6 @@
         <w:pStyle w:val="Heading3"/>
       </w:pPr>
       <w:r>
-        <w:lastRenderedPageBreak/>
         <w:t>Template</w:t>
       </w:r>
     </w:p>
@@ -10855,9 +11008,10 @@
         <w:gridCol w:w="839"/>
         <w:gridCol w:w="787"/>
         <w:gridCol w:w="1347"/>
-        <w:tblGridChange w:id="77">
+        <w:tblGridChange w:id="95">
           <w:tblGrid>
-            <w:gridCol w:w="1127"/>
+            <w:gridCol w:w="459"/>
+            <w:gridCol w:w="668"/>
             <w:gridCol w:w="1176"/>
             <w:gridCol w:w="1354"/>
             <w:gridCol w:w="1293"/>
@@ -10866,6 +11020,7 @@
             <w:gridCol w:w="839"/>
             <w:gridCol w:w="787"/>
             <w:gridCol w:w="1347"/>
+            <w:gridCol w:w="459"/>
           </w:tblGrid>
         </w:tblGridChange>
       </w:tblGrid>
@@ -11287,55 +11442,7 @@
         <w:tblPrEx>
           <w:tblW w:w="0" w:type="auto"/>
           <w:tblInd w:w="-459" w:type="dxa"/>
-          <w:tblPrExChange w:id="78" w:author="Xavier Hoenner" w:date="2014-05-01T12:56:00Z">
-            <w:tblPrEx>
-              <w:tblW w:w="0" w:type="auto"/>
-              <w:tblInd w:w="-459" w:type="dxa"/>
-            </w:tblPrEx>
-          </w:tblPrExChange>
-        </w:tblPrEx>
-        <w:tc>
-          <w:tcPr>
-            <w:tcW w:w="0" w:type="auto"/>
-            <w:gridSpan w:val="9"/>
-            <w:shd w:val="clear" w:color="auto" w:fill="595959" w:themeFill="text1" w:themeFillTint="A6"/>
-            <w:vAlign w:val="center"/>
-            <w:tcPrChange w:id="79" w:author="Xavier Hoenner" w:date="2014-05-01T12:56:00Z">
-              <w:tcPr>
-                <w:tcW w:w="0" w:type="auto"/>
-                <w:gridSpan w:val="9"/>
-                <w:shd w:val="clear" w:color="auto" w:fill="FFFFFF" w:themeFill="background1"/>
-                <w:vAlign w:val="center"/>
-              </w:tcPr>
-            </w:tcPrChange>
-          </w:tcPr>
-          <w:p>
-            <w:pPr>
-              <w:jc w:val="center"/>
-            </w:pPr>
-            <w:ins w:id="80" w:author="Xavier Hoenner" w:date="2014-05-01T12:56:00Z">
-              <w:r>
-                <w:t>Headers = ‘</w:t>
-              </w:r>
-              <w:proofErr w:type="spellStart"/>
-              <w:r>
-                <w:t>vessel_name</w:t>
-              </w:r>
-              <w:proofErr w:type="spellEnd"/>
-              <w:r>
-                <w:t>’</w:t>
-              </w:r>
-            </w:ins>
-            <w:bookmarkStart w:id="81" w:name="_GoBack"/>
-            <w:bookmarkEnd w:id="81"/>
-          </w:p>
-        </w:tc>
-      </w:tr>
-      <w:tr>
-        <w:tblPrEx>
-          <w:tblW w:w="0" w:type="auto"/>
-          <w:tblInd w:w="-459" w:type="dxa"/>
-          <w:tblPrExChange w:id="82" w:author="Xavier Hoenner" w:date="2014-05-01T12:56:00Z">
+          <w:tblPrExChange w:id="96" w:author="Xavier Hoenner" w:date="2014-05-01T12:56:00Z">
             <w:tblPrEx>
               <w:tblW w:w="0" w:type="auto"/>
               <w:tblInd w:w="-459" w:type="dxa"/>
@@ -11343,18 +11450,22 @@
           </w:tblPrExChange>
         </w:tblPrEx>
         <w:trPr>
-          <w:ins w:id="83" w:author="Xavier Hoenner" w:date="2014-05-01T12:56:00Z"/>
+          <w:trPrChange w:id="97" w:author="Xavier Hoenner" w:date="2014-05-01T12:56:00Z">
+            <w:trPr>
+              <w:gridBefore w:val="1"/>
+            </w:trPr>
+          </w:trPrChange>
         </w:trPr>
         <w:tc>
           <w:tcPr>
             <w:tcW w:w="0" w:type="auto"/>
             <w:gridSpan w:val="9"/>
-            <w:shd w:val="clear" w:color="auto" w:fill="BFBFBF" w:themeFill="background1" w:themeFillShade="BF"/>
-            <w:vAlign w:val="center"/>
-            <w:tcPrChange w:id="84" w:author="Xavier Hoenner" w:date="2014-05-01T12:56:00Z">
+            <w:shd w:val="clear" w:color="auto" w:fill="595959" w:themeFill="text1" w:themeFillTint="A6"/>
+            <w:vAlign w:val="center"/>
+            <w:tcPrChange w:id="98" w:author="Xavier Hoenner" w:date="2014-05-01T12:56:00Z">
               <w:tcPr>
                 <w:tcW w:w="0" w:type="auto"/>
-                <w:gridSpan w:val="9"/>
+                <w:gridSpan w:val="10"/>
                 <w:shd w:val="clear" w:color="auto" w:fill="FFFFFF" w:themeFill="background1"/>
                 <w:vAlign w:val="center"/>
               </w:tcPr>
@@ -11362,18 +11473,92 @@
           </w:tcPr>
           <w:p>
             <w:pPr>
-              <w:rPr>
-                <w:ins w:id="85" w:author="Xavier Hoenner" w:date="2014-05-01T12:56:00Z"/>
-              </w:rPr>
-              <w:pPrChange w:id="86" w:author="Xavier Hoenner" w:date="2014-05-01T12:56:00Z">
+              <w:jc w:val="center"/>
+            </w:pPr>
+            <w:ins w:id="99" w:author="Xavier Hoenner" w:date="2014-05-01T12:56:00Z">
+              <w:r>
+                <w:t>Headers = ‘</w:t>
+              </w:r>
+            </w:ins>
+            <w:proofErr w:type="spellStart"/>
+            <w:ins w:id="100" w:author="Xavier Hoenner" w:date="2014-05-05T14:48:00Z">
+              <w:r>
+                <w:t>subfacility</w:t>
+              </w:r>
+            </w:ins>
+            <w:proofErr w:type="spellEnd"/>
+            <w:ins w:id="101" w:author="Xavier Hoenner" w:date="2014-05-01T12:56:00Z">
+              <w:r>
+                <w:t>’</w:t>
+              </w:r>
+            </w:ins>
+          </w:p>
+        </w:tc>
+      </w:tr>
+      <w:tr>
+        <w:tblPrEx>
+          <w:tblW w:w="0" w:type="auto"/>
+          <w:tblInd w:w="-459" w:type="dxa"/>
+          <w:tblPrExChange w:id="102" w:author="Xavier Hoenner" w:date="2014-05-01T12:56:00Z">
+            <w:tblPrEx>
+              <w:tblW w:w="0" w:type="auto"/>
+              <w:tblInd w:w="-459" w:type="dxa"/>
+            </w:tblPrEx>
+          </w:tblPrExChange>
+        </w:tblPrEx>
+        <w:trPr>
+          <w:ins w:id="103" w:author="Xavier Hoenner" w:date="2014-05-01T12:56:00Z"/>
+          <w:trPrChange w:id="104" w:author="Xavier Hoenner" w:date="2014-05-01T12:56:00Z">
+            <w:trPr>
+              <w:gridBefore w:val="1"/>
+            </w:trPr>
+          </w:trPrChange>
+        </w:trPr>
+        <w:tc>
+          <w:tcPr>
+            <w:tcW w:w="0" w:type="auto"/>
+            <w:gridSpan w:val="9"/>
+            <w:shd w:val="clear" w:color="auto" w:fill="BFBFBF" w:themeFill="background1" w:themeFillShade="BF"/>
+            <w:vAlign w:val="center"/>
+            <w:tcPrChange w:id="105" w:author="Xavier Hoenner" w:date="2014-05-01T12:56:00Z">
+              <w:tcPr>
+                <w:tcW w:w="0" w:type="auto"/>
+                <w:gridSpan w:val="10"/>
+                <w:shd w:val="clear" w:color="auto" w:fill="FFFFFF" w:themeFill="background1"/>
+                <w:vAlign w:val="center"/>
+              </w:tcPr>
+            </w:tcPrChange>
+          </w:tcPr>
+          <w:p>
+            <w:pPr>
+              <w:rPr>
+                <w:ins w:id="106" w:author="Xavier Hoenner" w:date="2014-05-01T12:56:00Z"/>
+              </w:rPr>
+              <w:pPrChange w:id="107" w:author="Xavier Hoenner" w:date="2014-05-01T12:56:00Z">
                 <w:pPr>
+                  <w:spacing w:after="200" w:line="276" w:lineRule="auto"/>
                   <w:jc w:val="center"/>
                 </w:pPr>
               </w:pPrChange>
             </w:pPr>
-            <w:ins w:id="87" w:author="Xavier Hoenner" w:date="2014-05-01T12:56:00Z">
+            <w:ins w:id="108" w:author="Xavier Hoenner" w:date="2014-05-01T12:56:00Z">
               <w:r>
-                <w:t>Sub-headers = ‘route’</w:t>
+                <w:t>Sub-headers = ‘</w:t>
+              </w:r>
+            </w:ins>
+            <w:proofErr w:type="spellStart"/>
+            <w:ins w:id="109" w:author="Xavier Hoenner" w:date="2014-05-05T14:48:00Z">
+              <w:r>
+                <w:t>vessel_</w:t>
+              </w:r>
+            </w:ins>
+            <w:ins w:id="110" w:author="Xavier Hoenner" w:date="2014-05-01T12:56:00Z">
+              <w:r>
+                <w:t>route</w:t>
+              </w:r>
+              <w:proofErr w:type="spellEnd"/>
+              <w:r>
+                <w:t>’</w:t>
               </w:r>
             </w:ins>
           </w:p>
@@ -11381,7 +11566,7 @@
       </w:tr>
       <w:tr>
         <w:trPr>
-          <w:ins w:id="88" w:author="Xavier Hoenner" w:date="2014-05-01T12:56:00Z"/>
+          <w:ins w:id="111" w:author="Xavier Hoenner" w:date="2014-05-01T12:56:00Z"/>
         </w:trPr>
         <w:tc>
           <w:tcPr>
@@ -11393,7 +11578,7 @@
             <w:pPr>
               <w:jc w:val="center"/>
               <w:rPr>
-                <w:ins w:id="89" w:author="Xavier Hoenner" w:date="2014-05-01T12:56:00Z"/>
+                <w:ins w:id="112" w:author="Xavier Hoenner" w:date="2014-05-01T12:56:00Z"/>
               </w:rPr>
             </w:pPr>
           </w:p>
@@ -11408,7 +11593,7 @@
             <w:pPr>
               <w:jc w:val="center"/>
               <w:rPr>
-                <w:ins w:id="90" w:author="Xavier Hoenner" w:date="2014-05-01T12:56:00Z"/>
+                <w:ins w:id="113" w:author="Xavier Hoenner" w:date="2014-05-01T12:56:00Z"/>
               </w:rPr>
             </w:pPr>
           </w:p>
@@ -11423,7 +11608,7 @@
             <w:pPr>
               <w:jc w:val="center"/>
               <w:rPr>
-                <w:ins w:id="91" w:author="Xavier Hoenner" w:date="2014-05-01T12:56:00Z"/>
+                <w:ins w:id="114" w:author="Xavier Hoenner" w:date="2014-05-01T12:56:00Z"/>
               </w:rPr>
             </w:pPr>
           </w:p>
@@ -11437,7 +11622,7 @@
             <w:pPr>
               <w:jc w:val="center"/>
               <w:rPr>
-                <w:ins w:id="92" w:author="Xavier Hoenner" w:date="2014-05-01T12:56:00Z"/>
+                <w:ins w:id="115" w:author="Xavier Hoenner" w:date="2014-05-01T12:56:00Z"/>
               </w:rPr>
             </w:pPr>
           </w:p>
@@ -11452,7 +11637,7 @@
             <w:pPr>
               <w:jc w:val="center"/>
               <w:rPr>
-                <w:ins w:id="93" w:author="Xavier Hoenner" w:date="2014-05-01T12:56:00Z"/>
+                <w:ins w:id="116" w:author="Xavier Hoenner" w:date="2014-05-01T12:56:00Z"/>
               </w:rPr>
             </w:pPr>
           </w:p>
@@ -11467,7 +11652,7 @@
             <w:pPr>
               <w:jc w:val="center"/>
               <w:rPr>
-                <w:ins w:id="94" w:author="Xavier Hoenner" w:date="2014-05-01T12:56:00Z"/>
+                <w:ins w:id="117" w:author="Xavier Hoenner" w:date="2014-05-01T12:56:00Z"/>
               </w:rPr>
             </w:pPr>
           </w:p>
@@ -11482,7 +11667,7 @@
             <w:pPr>
               <w:jc w:val="center"/>
               <w:rPr>
-                <w:ins w:id="95" w:author="Xavier Hoenner" w:date="2014-05-01T12:56:00Z"/>
+                <w:ins w:id="118" w:author="Xavier Hoenner" w:date="2014-05-01T12:56:00Z"/>
               </w:rPr>
             </w:pPr>
           </w:p>
@@ -11497,7 +11682,7 @@
             <w:pPr>
               <w:jc w:val="center"/>
               <w:rPr>
-                <w:ins w:id="96" w:author="Xavier Hoenner" w:date="2014-05-01T12:56:00Z"/>
+                <w:ins w:id="119" w:author="Xavier Hoenner" w:date="2014-05-01T12:56:00Z"/>
               </w:rPr>
             </w:pPr>
           </w:p>
@@ -11512,7 +11697,7 @@
             <w:pPr>
               <w:jc w:val="center"/>
               <w:rPr>
-                <w:ins w:id="97" w:author="Xavier Hoenner" w:date="2014-05-01T12:56:00Z"/>
+                <w:ins w:id="120" w:author="Xavier Hoenner" w:date="2014-05-01T12:56:00Z"/>
               </w:rPr>
             </w:pPr>
           </w:p>
@@ -11525,6 +11710,7 @@
         <w:pStyle w:val="Heading2"/>
       </w:pPr>
       <w:r>
+        <w:lastRenderedPageBreak/>
         <w:t>2.5</w:t>
       </w:r>
       <w:r>
@@ -11658,7 +11844,7 @@
                 <w:szCs w:val="24"/>
               </w:rPr>
             </w:pPr>
-            <w:del w:id="98" w:author="Xavier Hoenner" w:date="2014-05-01T12:48:00Z">
+            <w:del w:id="121" w:author="Xavier Hoenner" w:date="2014-05-01T12:48:00Z">
               <w:r>
                 <w:rPr>
                   <w:szCs w:val="24"/>
@@ -11667,7 +11853,7 @@
               </w:r>
             </w:del>
             <w:proofErr w:type="gramStart"/>
-            <w:ins w:id="99" w:author="Xavier Hoenner" w:date="2014-05-01T12:48:00Z">
+            <w:ins w:id="122" w:author="Xavier Hoenner" w:date="2014-05-01T12:48:00Z">
               <w:r>
                 <w:rPr>
                   <w:szCs w:val="24"/>
@@ -11716,7 +11902,7 @@
                 <w:szCs w:val="24"/>
               </w:rPr>
             </w:pPr>
-            <w:del w:id="100" w:author="Xavier Hoenner" w:date="2014-05-01T12:48:00Z">
+            <w:del w:id="123" w:author="Xavier Hoenner" w:date="2014-05-01T12:48:00Z">
               <w:r>
                 <w:rPr>
                   <w:szCs w:val="24"/>
@@ -11725,7 +11911,7 @@
               </w:r>
             </w:del>
             <w:proofErr w:type="gramStart"/>
-            <w:ins w:id="101" w:author="Xavier Hoenner" w:date="2014-05-01T12:48:00Z">
+            <w:ins w:id="124" w:author="Xavier Hoenner" w:date="2014-05-01T12:48:00Z">
               <w:r>
                 <w:rPr>
                   <w:szCs w:val="24"/>
@@ -11768,7 +11954,7 @@
                 <w:szCs w:val="24"/>
               </w:rPr>
             </w:pPr>
-            <w:del w:id="102" w:author="Xavier Hoenner" w:date="2014-05-01T12:49:00Z">
+            <w:del w:id="125" w:author="Xavier Hoenner" w:date="2014-05-01T12:49:00Z">
               <w:r>
                 <w:rPr>
                   <w:szCs w:val="24"/>
@@ -11777,7 +11963,7 @@
               </w:r>
             </w:del>
             <w:proofErr w:type="gramStart"/>
-            <w:ins w:id="103" w:author="Xavier Hoenner" w:date="2014-05-01T12:49:00Z">
+            <w:ins w:id="126" w:author="Xavier Hoenner" w:date="2014-05-01T12:49:00Z">
               <w:r>
                 <w:rPr>
                   <w:szCs w:val="24"/>
@@ -12132,7 +12318,7 @@
       <w:r>
         <w:t>: Ships of Opportunity (</w:t>
       </w:r>
-      <w:hyperlink r:id="rId39" w:history="1">
+      <w:hyperlink r:id="rId36" w:history="1">
         <w:r>
           <w:rPr>
             <w:rStyle w:val="Hyperlink"/>
@@ -12158,7 +12344,7 @@
       <w:r>
         <w:t>Sea Surface Temperature sub-facility (</w:t>
       </w:r>
-      <w:hyperlink r:id="rId40" w:history="1">
+      <w:hyperlink r:id="rId37" w:history="1">
         <w:r>
           <w:rPr>
             <w:rStyle w:val="Hyperlink"/>
@@ -12187,11 +12373,7 @@
       </w:r>
       <w:proofErr w:type="spellEnd"/>
       <w:r>
-        <w:t xml:space="preserve">, RV </w:t>
-      </w:r>
-      <w:r>
-        <w:lastRenderedPageBreak/>
-        <w:t xml:space="preserve">Cape Ferguson, and RV Solander) are not reported in </w:t>
+        <w:t xml:space="preserve">, RV Cape Ferguson, and RV Solander) are not reported in </w:t>
       </w:r>
       <w:r>
         <w:t>this SST report</w:t>
@@ -12772,6 +12954,7 @@
         <w:pStyle w:val="Heading2"/>
       </w:pPr>
       <w:r>
+        <w:lastRenderedPageBreak/>
         <w:t>2.6</w:t>
       </w:r>
       <w:r>
@@ -12905,7 +13088,7 @@
                 <w:szCs w:val="24"/>
               </w:rPr>
             </w:pPr>
-            <w:del w:id="104" w:author="Xavier Hoenner" w:date="2014-05-01T12:48:00Z">
+            <w:del w:id="127" w:author="Xavier Hoenner" w:date="2014-05-01T12:48:00Z">
               <w:r>
                 <w:rPr>
                   <w:szCs w:val="24"/>
@@ -12914,7 +13097,7 @@
               </w:r>
             </w:del>
             <w:proofErr w:type="gramStart"/>
-            <w:ins w:id="105" w:author="Xavier Hoenner" w:date="2014-05-01T12:48:00Z">
+            <w:ins w:id="128" w:author="Xavier Hoenner" w:date="2014-05-01T12:48:00Z">
               <w:r>
                 <w:rPr>
                   <w:szCs w:val="24"/>
@@ -12963,7 +13146,7 @@
                 <w:szCs w:val="24"/>
               </w:rPr>
             </w:pPr>
-            <w:del w:id="106" w:author="Xavier Hoenner" w:date="2014-05-01T12:48:00Z">
+            <w:del w:id="129" w:author="Xavier Hoenner" w:date="2014-05-01T12:48:00Z">
               <w:r>
                 <w:rPr>
                   <w:szCs w:val="24"/>
@@ -12972,7 +13155,7 @@
               </w:r>
             </w:del>
             <w:proofErr w:type="gramStart"/>
-            <w:ins w:id="107" w:author="Xavier Hoenner" w:date="2014-05-01T12:48:00Z">
+            <w:ins w:id="130" w:author="Xavier Hoenner" w:date="2014-05-01T12:48:00Z">
               <w:r>
                 <w:rPr>
                   <w:szCs w:val="24"/>
@@ -13015,7 +13198,7 @@
                 <w:szCs w:val="24"/>
               </w:rPr>
             </w:pPr>
-            <w:del w:id="108" w:author="Xavier Hoenner" w:date="2014-05-01T12:49:00Z">
+            <w:del w:id="131" w:author="Xavier Hoenner" w:date="2014-05-01T12:49:00Z">
               <w:r>
                 <w:rPr>
                   <w:szCs w:val="24"/>
@@ -13024,7 +13207,7 @@
               </w:r>
             </w:del>
             <w:proofErr w:type="gramStart"/>
-            <w:ins w:id="109" w:author="Xavier Hoenner" w:date="2014-05-01T12:49:00Z">
+            <w:ins w:id="132" w:author="Xavier Hoenner" w:date="2014-05-01T12:49:00Z">
               <w:r>
                 <w:rPr>
                   <w:szCs w:val="24"/>
@@ -13413,7 +13596,7 @@
       <w:r>
         <w:t>: Ships of Opportunity (</w:t>
       </w:r>
-      <w:hyperlink r:id="rId41" w:history="1">
+      <w:hyperlink r:id="rId38" w:history="1">
         <w:r>
           <w:rPr>
             <w:rStyle w:val="Hyperlink"/>
@@ -13431,7 +13614,6 @@
         <w:rPr>
           <w:b/>
         </w:rPr>
-        <w:lastRenderedPageBreak/>
         <w:t>TMV</w:t>
       </w:r>
       <w:r>
@@ -13440,7 +13622,7 @@
       <w:r>
         <w:t>Temperate Merchant Vessels sub-facility (</w:t>
       </w:r>
-      <w:hyperlink r:id="rId42" w:history="1">
+      <w:hyperlink r:id="rId39" w:history="1">
         <w:r>
           <w:rPr>
             <w:rStyle w:val="Hyperlink"/>
@@ -14180,7 +14362,7 @@
                 <w:szCs w:val="24"/>
               </w:rPr>
             </w:pPr>
-            <w:del w:id="110" w:author="Xavier Hoenner" w:date="2014-05-01T12:48:00Z">
+            <w:del w:id="133" w:author="Xavier Hoenner" w:date="2014-05-01T12:48:00Z">
               <w:r>
                 <w:rPr>
                   <w:szCs w:val="24"/>
@@ -14189,7 +14371,7 @@
               </w:r>
             </w:del>
             <w:proofErr w:type="gramStart"/>
-            <w:ins w:id="111" w:author="Xavier Hoenner" w:date="2014-05-01T12:48:00Z">
+            <w:ins w:id="134" w:author="Xavier Hoenner" w:date="2014-05-01T12:48:00Z">
               <w:r>
                 <w:rPr>
                   <w:szCs w:val="24"/>
@@ -14238,7 +14420,7 @@
                 <w:szCs w:val="24"/>
               </w:rPr>
             </w:pPr>
-            <w:del w:id="112" w:author="Xavier Hoenner" w:date="2014-05-01T12:48:00Z">
+            <w:del w:id="135" w:author="Xavier Hoenner" w:date="2014-05-01T12:48:00Z">
               <w:r>
                 <w:rPr>
                   <w:szCs w:val="24"/>
@@ -14247,7 +14429,7 @@
               </w:r>
             </w:del>
             <w:proofErr w:type="gramStart"/>
-            <w:ins w:id="113" w:author="Xavier Hoenner" w:date="2014-05-01T12:48:00Z">
+            <w:ins w:id="136" w:author="Xavier Hoenner" w:date="2014-05-01T12:48:00Z">
               <w:r>
                 <w:rPr>
                   <w:szCs w:val="24"/>
@@ -14290,7 +14472,7 @@
                 <w:szCs w:val="24"/>
               </w:rPr>
             </w:pPr>
-            <w:del w:id="114" w:author="Xavier Hoenner" w:date="2014-05-01T12:49:00Z">
+            <w:del w:id="137" w:author="Xavier Hoenner" w:date="2014-05-01T12:49:00Z">
               <w:r>
                 <w:rPr>
                   <w:szCs w:val="24"/>
@@ -14299,7 +14481,7 @@
               </w:r>
             </w:del>
             <w:proofErr w:type="gramStart"/>
-            <w:ins w:id="115" w:author="Xavier Hoenner" w:date="2014-05-01T12:49:00Z">
+            <w:ins w:id="138" w:author="Xavier Hoenner" w:date="2014-05-01T12:49:00Z">
               <w:r>
                 <w:rPr>
                   <w:szCs w:val="24"/>
@@ -14674,11 +14856,7 @@
         <w:t xml:space="preserve"> and the IMOS portal</w:t>
       </w:r>
       <w:r>
-        <w:t xml:space="preserve"> from the date the data is on the </w:t>
-      </w:r>
-      <w:r>
-        <w:lastRenderedPageBreak/>
-        <w:t>eMII server.</w:t>
+        <w:t xml:space="preserve"> from the date the data is on the eMII server.</w:t>
       </w:r>
       <w:r>
         <w:br/>
@@ -14692,7 +14870,7 @@
       <w:r>
         <w:t>: Ships of Opportunity (</w:t>
       </w:r>
-      <w:hyperlink r:id="rId43" w:history="1">
+      <w:hyperlink r:id="rId40" w:history="1">
         <w:r>
           <w:rPr>
             <w:rStyle w:val="Hyperlink"/>
@@ -14718,7 +14896,7 @@
       <w:r>
         <w:t>Tropical Research Vessels sub-facility (</w:t>
       </w:r>
-      <w:hyperlink r:id="rId44" w:history="1">
+      <w:hyperlink r:id="rId41" w:history="1">
         <w:r>
           <w:rPr>
             <w:rStyle w:val="Hyperlink"/>
@@ -15195,6 +15373,7 @@
               <w:jc w:val="center"/>
             </w:pPr>
             <w:r>
+              <w:lastRenderedPageBreak/>
               <w:t>Headers = ‘</w:t>
             </w:r>
             <w:proofErr w:type="spellStart"/>
@@ -15458,7 +15637,7 @@
                 <w:szCs w:val="24"/>
               </w:rPr>
             </w:pPr>
-            <w:del w:id="116" w:author="Xavier Hoenner" w:date="2014-05-01T12:48:00Z">
+            <w:del w:id="139" w:author="Xavier Hoenner" w:date="2014-05-01T12:48:00Z">
               <w:r>
                 <w:rPr>
                   <w:szCs w:val="24"/>
@@ -15467,7 +15646,7 @@
               </w:r>
             </w:del>
             <w:proofErr w:type="gramStart"/>
-            <w:ins w:id="117" w:author="Xavier Hoenner" w:date="2014-05-01T12:48:00Z">
+            <w:ins w:id="140" w:author="Xavier Hoenner" w:date="2014-05-01T12:48:00Z">
               <w:r>
                 <w:rPr>
                   <w:szCs w:val="24"/>
@@ -15516,7 +15695,7 @@
                 <w:szCs w:val="24"/>
               </w:rPr>
             </w:pPr>
-            <w:del w:id="118" w:author="Xavier Hoenner" w:date="2014-05-01T12:48:00Z">
+            <w:del w:id="141" w:author="Xavier Hoenner" w:date="2014-05-01T12:48:00Z">
               <w:r>
                 <w:rPr>
                   <w:szCs w:val="24"/>
@@ -15525,7 +15704,7 @@
               </w:r>
             </w:del>
             <w:proofErr w:type="gramStart"/>
-            <w:ins w:id="119" w:author="Xavier Hoenner" w:date="2014-05-01T12:48:00Z">
+            <w:ins w:id="142" w:author="Xavier Hoenner" w:date="2014-05-01T12:48:00Z">
               <w:r>
                 <w:rPr>
                   <w:szCs w:val="24"/>
@@ -15568,7 +15747,7 @@
                 <w:szCs w:val="24"/>
               </w:rPr>
             </w:pPr>
-            <w:del w:id="120" w:author="Xavier Hoenner" w:date="2014-05-01T12:49:00Z">
+            <w:del w:id="143" w:author="Xavier Hoenner" w:date="2014-05-01T12:49:00Z">
               <w:r>
                 <w:rPr>
                   <w:szCs w:val="24"/>
@@ -15577,7 +15756,7 @@
               </w:r>
             </w:del>
             <w:proofErr w:type="gramStart"/>
-            <w:ins w:id="121" w:author="Xavier Hoenner" w:date="2014-05-01T12:49:00Z">
+            <w:ins w:id="144" w:author="Xavier Hoenner" w:date="2014-05-01T12:49:00Z">
               <w:r>
                 <w:rPr>
                   <w:szCs w:val="24"/>
@@ -15949,7 +16128,6 @@
         <w:rPr>
           <w:b/>
         </w:rPr>
-        <w:lastRenderedPageBreak/>
         <w:t>‘</w:t>
       </w:r>
       <w:r>
@@ -15996,7 +16174,7 @@
       <w:r>
         <w:t>: Ships of Opportunity (</w:t>
       </w:r>
-      <w:hyperlink r:id="rId45" w:history="1">
+      <w:hyperlink r:id="rId42" w:history="1">
         <w:r>
           <w:rPr>
             <w:rStyle w:val="Hyperlink"/>
@@ -16022,7 +16200,7 @@
       <w:r>
         <w:t>Expendable Bathythermograph sub-facility (</w:t>
       </w:r>
-      <w:hyperlink r:id="rId46" w:history="1">
+      <w:hyperlink r:id="rId43" w:history="1">
         <w:r>
           <w:rPr>
             <w:rStyle w:val="Hyperlink"/>
@@ -16375,20 +16553,25 @@
               <w:jc w:val="center"/>
             </w:pPr>
             <w:r>
-              <w:t>Year</w:t>
-            </w:r>
-          </w:p>
-        </w:tc>
-        <w:tc>
-          <w:tcPr>
-            <w:tcW w:w="0" w:type="auto"/>
-            <w:vAlign w:val="center"/>
-          </w:tcPr>
-          <w:p>
-            <w:pPr>
-              <w:jc w:val="center"/>
-            </w:pPr>
-            <w:r>
+              <w:t>Ye</w:t>
+            </w:r>
+            <w:r>
+              <w:lastRenderedPageBreak/>
+              <w:t>ar</w:t>
+            </w:r>
+          </w:p>
+        </w:tc>
+        <w:tc>
+          <w:tcPr>
+            <w:tcW w:w="0" w:type="auto"/>
+            <w:vAlign w:val="center"/>
+          </w:tcPr>
+          <w:p>
+            <w:pPr>
+              <w:jc w:val="center"/>
+            </w:pPr>
+            <w:r>
+              <w:lastRenderedPageBreak/>
               <w:t xml:space="preserve"># </w:t>
             </w:r>
             <w:proofErr w:type="gramStart"/>
@@ -16415,7 +16598,11 @@
             </w:r>
             <w:proofErr w:type="gramStart"/>
             <w:r>
-              <w:t>profiles</w:t>
+              <w:t>profil</w:t>
+            </w:r>
+            <w:r>
+              <w:lastRenderedPageBreak/>
+              <w:t>es</w:t>
             </w:r>
             <w:proofErr w:type="gramEnd"/>
           </w:p>
@@ -16430,34 +16617,45 @@
               <w:jc w:val="center"/>
             </w:pPr>
             <w:r>
-              <w:t>Latitudinal range</w:t>
-            </w:r>
-          </w:p>
-        </w:tc>
-        <w:tc>
-          <w:tcPr>
-            <w:tcW w:w="0" w:type="auto"/>
-            <w:vAlign w:val="center"/>
-          </w:tcPr>
-          <w:p>
-            <w:pPr>
-              <w:jc w:val="center"/>
-            </w:pPr>
-            <w:r>
-              <w:t>Longitudinal range</w:t>
-            </w:r>
-          </w:p>
-        </w:tc>
-        <w:tc>
-          <w:tcPr>
-            <w:tcW w:w="0" w:type="auto"/>
-            <w:vAlign w:val="center"/>
-          </w:tcPr>
-          <w:p>
-            <w:pPr>
-              <w:jc w:val="center"/>
-            </w:pPr>
-            <w:r>
+              <w:lastRenderedPageBreak/>
+              <w:t>Latitudina</w:t>
+            </w:r>
+            <w:r>
+              <w:lastRenderedPageBreak/>
+              <w:t>l range</w:t>
+            </w:r>
+          </w:p>
+        </w:tc>
+        <w:tc>
+          <w:tcPr>
+            <w:tcW w:w="0" w:type="auto"/>
+            <w:vAlign w:val="center"/>
+          </w:tcPr>
+          <w:p>
+            <w:pPr>
+              <w:jc w:val="center"/>
+            </w:pPr>
+            <w:r>
+              <w:lastRenderedPageBreak/>
+              <w:t xml:space="preserve">Longitudinal </w:t>
+            </w:r>
+            <w:r>
+              <w:lastRenderedPageBreak/>
+              <w:t>range</w:t>
+            </w:r>
+          </w:p>
+        </w:tc>
+        <w:tc>
+          <w:tcPr>
+            <w:tcW w:w="0" w:type="auto"/>
+            <w:vAlign w:val="center"/>
+          </w:tcPr>
+          <w:p>
+            <w:pPr>
+              <w:jc w:val="center"/>
+            </w:pPr>
+            <w:r>
+              <w:lastRenderedPageBreak/>
               <w:t>Start</w:t>
             </w:r>
           </w:p>
@@ -16486,20 +16684,25 @@
               <w:jc w:val="center"/>
             </w:pPr>
             <w:r>
-              <w:t>Time coverage (days)</w:t>
-            </w:r>
-          </w:p>
-        </w:tc>
-        <w:tc>
-          <w:tcPr>
-            <w:tcW w:w="0" w:type="auto"/>
-            <w:vAlign w:val="center"/>
-          </w:tcPr>
-          <w:p>
-            <w:pPr>
-              <w:jc w:val="center"/>
-            </w:pPr>
-            <w:r>
+              <w:t xml:space="preserve">Time coverage </w:t>
+            </w:r>
+            <w:r>
+              <w:lastRenderedPageBreak/>
+              <w:t>(days)</w:t>
+            </w:r>
+          </w:p>
+        </w:tc>
+        <w:tc>
+          <w:tcPr>
+            <w:tcW w:w="0" w:type="auto"/>
+            <w:vAlign w:val="center"/>
+          </w:tcPr>
+          <w:p>
+            <w:pPr>
+              <w:jc w:val="center"/>
+            </w:pPr>
+            <w:r>
+              <w:lastRenderedPageBreak/>
               <w:t>T</w:t>
             </w:r>
             <w:r>
@@ -16520,7 +16723,11 @@
               <w:t>T</w:t>
             </w:r>
             <w:r>
-              <w:t>ime to make data public (days)</w:t>
+              <w:t xml:space="preserve">ime to make data </w:t>
+            </w:r>
+            <w:r>
+              <w:lastRenderedPageBreak/>
+              <w:t>public (days)</w:t>
             </w:r>
           </w:p>
         </w:tc>
@@ -16538,6 +16745,7 @@
               <w:jc w:val="center"/>
             </w:pPr>
             <w:r>
+              <w:lastRenderedPageBreak/>
               <w:t>Headers = ‘</w:t>
             </w:r>
             <w:proofErr w:type="spellStart"/>
@@ -16699,7 +16907,7 @@
     </w:tbl>
     <w:p/>
     <w:sectPr>
-      <w:headerReference w:type="default" r:id="rId47"/>
+      <w:headerReference w:type="default" r:id="rId44"/>
       <w:pgSz w:w="11906" w:h="16838"/>
       <w:pgMar w:top="1440" w:right="1440" w:bottom="1440" w:left="1440" w:header="708" w:footer="708" w:gutter="0"/>
       <w:cols w:space="708"/>
@@ -16707,6 +16915,27 @@
     </w:sectPr>
   </w:body>
 </w:document>
+</file>
+
+<file path=word/comments.xml><?xml version="1.0" encoding="utf-8"?>
+<w:comments xmlns:wpc="http://schemas.microsoft.com/office/word/2010/wordprocessingCanvas" xmlns:mo="http://schemas.microsoft.com/office/mac/office/2008/main" xmlns:mc="http://schemas.openxmlformats.org/markup-compatibility/2006" xmlns:mv="urn:schemas-microsoft-com:mac:vml" xmlns:o="urn:schemas-microsoft-com:office:office" xmlns:r="http://schemas.openxmlformats.org/officeDocument/2006/relationships" xmlns:m="http://schemas.openxmlformats.org/officeDocument/2006/math" xmlns:v="urn:schemas-microsoft-com:vml" xmlns:wp14="http://schemas.microsoft.com/office/word/2010/wordprocessingDrawing" xmlns:wp="http://schemas.openxmlformats.org/drawingml/2006/wordprocessingDrawing" xmlns:w10="urn:schemas-microsoft-com:office:word" xmlns:w="http://schemas.openxmlformats.org/wordprocessingml/2006/main" xmlns:w14="http://schemas.microsoft.com/office/word/2010/wordml" xmlns:wpg="http://schemas.microsoft.com/office/word/2010/wordprocessingGroup" xmlns:wpi="http://schemas.microsoft.com/office/word/2010/wordprocessingInk" xmlns:wne="http://schemas.microsoft.com/office/word/2006/wordml" xmlns:wps="http://schemas.microsoft.com/office/word/2010/wordprocessingShape" mc:Ignorable="w14 wp14">
+  <w:comment w:id="88" w:author="Xavier Hoenner" w:date="2014-05-05T14:33:00Z" w:initials="XH">
+    <w:p>
+      <w:pPr>
+        <w:pStyle w:val="CommentText"/>
+      </w:pPr>
+      <w:r>
+        <w:rPr>
+          <w:rStyle w:val="CommentReference"/>
+        </w:rPr>
+        <w:annotationRef/>
+      </w:r>
+      <w:r>
+        <w:t>Link not working anymore</w:t>
+      </w:r>
+    </w:p>
+  </w:comment>
+</w:comments>
 </file>
 
 <file path=word/endnotes.xml><?xml version="1.0" encoding="utf-8"?>
@@ -16768,17 +16997,17 @@
     <w:r>
       <w:t xml:space="preserve">SOOP – Report templates – </w:t>
     </w:r>
-    <w:del w:id="122" w:author="Xavier Hoenner" w:date="2013-07-11T11:42:00Z">
+    <w:del w:id="145" w:author="Xavier Hoenner" w:date="2013-07-11T11:42:00Z">
       <w:r>
         <w:delText>05/06</w:delText>
       </w:r>
     </w:del>
-    <w:ins w:id="123" w:author="Xavier Hoenner" w:date="2014-05-01T12:47:00Z">
+    <w:ins w:id="146" w:author="Xavier Hoenner" w:date="2014-05-01T12:47:00Z">
       <w:r>
         <w:t>01/05/2014</w:t>
       </w:r>
     </w:ins>
-    <w:del w:id="124" w:author="Xavier Hoenner" w:date="2014-05-01T12:47:00Z">
+    <w:del w:id="147" w:author="Xavier Hoenner" w:date="2014-05-01T12:47:00Z">
       <w:r>
         <w:delText>/2013</w:delText>
       </w:r>

</xml_diff>